<commit_message>
Part 1 - Draft
Part 1 - Draft
</commit_message>
<xml_diff>
--- a/Sci Research + Literature - CA3 - Literature Review - Student Ciaran Finnegan d21124026 v1-1 100422.docx
+++ b/Sci Research + Literature - CA3 - Literature Review - Student Ciaran Finnegan d21124026 v1-1 100422.docx
@@ -1587,21 +1587,11 @@
       <w:r>
         <w:instrText xml:space="preserve"> compare </w:instrText>
       </w:r>
-      <w:r>
-        <w:fldChar w:fldCharType="begin"/>
-      </w:r>
-      <w:r>
-        <w:instrText xml:space="preserve"> DOCPROPERTY "EDouble_Sided"  </w:instrText>
-      </w:r>
-      <w:r>
-        <w:fldChar w:fldCharType="separate"/>
-      </w:r>
-      <w:r>
-        <w:instrText>N</w:instrText>
-      </w:r>
-      <w:r>
-        <w:fldChar w:fldCharType="end"/>
-      </w:r>
+      <w:fldSimple w:instr=" DOCPROPERTY &quot;EDouble_Sided&quot;  ">
+        <w:r>
+          <w:instrText>N</w:instrText>
+        </w:r>
+      </w:fldSimple>
       <w:r>
         <w:instrText xml:space="preserve">= "Y" </w:instrText>
       </w:r>
@@ -2971,7 +2961,19 @@
         <w:rPr>
           <w:sz w:val="24"/>
         </w:rPr>
-        <w:t xml:space="preserve">Credit card fraud datasets typically have a very low proportion of records that represent actual fraud. This skewed distribution of data towards ‘non-fraud’ </w:t>
+        <w:t>Th</w:t>
+      </w:r>
+      <w:r>
+        <w:rPr>
+          <w:sz w:val="24"/>
+        </w:rPr>
+        <w:t>e heavily</w:t>
+      </w:r>
+      <w:r>
+        <w:rPr>
+          <w:sz w:val="24"/>
+        </w:rPr>
+        <w:t xml:space="preserve"> skewed distribution of data towards ‘non-fraud’ </w:t>
       </w:r>
       <w:r>
         <w:rPr>
@@ -2983,13 +2985,31 @@
         <w:rPr>
           <w:sz w:val="24"/>
         </w:rPr>
-        <w:t xml:space="preserve">can pose problems for learning algorithms as they are biased </w:t>
-      </w:r>
-      <w:r>
-        <w:rPr>
-          <w:sz w:val="24"/>
-        </w:rPr>
-        <w:t>towards the majority class. The 201</w:t>
+        <w:t xml:space="preserve">in many credit card fraud datasets </w:t>
+      </w:r>
+      <w:r>
+        <w:rPr>
+          <w:sz w:val="24"/>
+        </w:rPr>
+        <w:t xml:space="preserve">can pose problems for learning algorithms </w:t>
+      </w:r>
+      <w:r>
+        <w:rPr>
+          <w:sz w:val="24"/>
+        </w:rPr>
+        <w:t>and a possible bias towards</w:t>
+      </w:r>
+      <w:r>
+        <w:rPr>
+          <w:sz w:val="24"/>
+        </w:rPr>
+        <w:t xml:space="preserve"> </w:t>
+      </w:r>
+      <w:r>
+        <w:rPr>
+          <w:sz w:val="24"/>
+        </w:rPr>
+        <w:t>the majority class. The 201</w:t>
       </w:r>
       <w:r>
         <w:rPr>
@@ -3075,7 +3095,23 @@
           <w:sz w:val="24"/>
           <w:szCs w:val="28"/>
         </w:rPr>
-        <w:t>makes a somewhat informal description of credit card fraud detection applications need to capture “</w:t>
+        <w:t>makes a somewhat informal description of credit card fraud detection applications need</w:t>
+      </w:r>
+      <w:r>
+        <w:rPr>
+          <w:rFonts w:cstheme="minorHAnsi"/>
+          <w:sz w:val="24"/>
+          <w:szCs w:val="28"/>
+        </w:rPr>
+        <w:t>ing</w:t>
+      </w:r>
+      <w:r>
+        <w:rPr>
+          <w:rFonts w:cstheme="minorHAnsi"/>
+          <w:sz w:val="24"/>
+          <w:szCs w:val="28"/>
+        </w:rPr>
+        <w:t xml:space="preserve"> to capture “</w:t>
       </w:r>
       <w:r>
         <w:rPr>
@@ -3103,12 +3139,14 @@
         </w:rPr>
         <w:t xml:space="preserve"> In addition, </w:t>
       </w:r>
+      <w:proofErr w:type="gramStart"/>
       <w:r>
         <w:rPr>
           <w:sz w:val="24"/>
         </w:rPr>
         <w:t>Lima</w:t>
       </w:r>
+      <w:proofErr w:type="gramEnd"/>
       <w:r>
         <w:rPr>
           <w:sz w:val="24"/>
@@ -3146,21 +3184,215 @@
         <w:rPr>
           <w:sz w:val="24"/>
         </w:rPr>
-        <w:t xml:space="preserve"> reference the fact that e-commerce systems tend to generate a high volume of features for each transaction, and that this combines with the fraud imbalance problem to further complicate the creation of detection models.</w:t>
+        <w:t xml:space="preserve"> reference the fact that e-commerce systems tend to generate a </w:t>
+      </w:r>
+      <w:r>
+        <w:rPr>
+          <w:sz w:val="24"/>
+        </w:rPr>
+        <w:t>significant</w:t>
+      </w:r>
+      <w:r>
+        <w:rPr>
+          <w:sz w:val="24"/>
+        </w:rPr>
+        <w:t xml:space="preserve"> </w:t>
+      </w:r>
+      <w:r>
+        <w:rPr>
+          <w:sz w:val="24"/>
+        </w:rPr>
+        <w:t>numbers</w:t>
+      </w:r>
+      <w:r>
+        <w:rPr>
+          <w:sz w:val="24"/>
+        </w:rPr>
+        <w:t xml:space="preserve"> of features for each transaction, and that this combines with the fraud imbalance problem to further complicate the creation of detection models.</w:t>
       </w:r>
     </w:p>
     <w:p>
       <w:pPr>
         <w:spacing w:line="360" w:lineRule="auto"/>
         <w:rPr>
-          <w:sz w:val="24"/>
-        </w:rPr>
-      </w:pPr>
-      <w:r>
-        <w:rPr>
-          <w:sz w:val="24"/>
-        </w:rPr>
-        <w:t xml:space="preserve">This paragraph: </w:t>
+          <w:b/>
+          <w:bCs/>
+          <w:sz w:val="24"/>
+          <w:vertAlign w:val="superscript"/>
+        </w:rPr>
+      </w:pPr>
+      <w:r>
+        <w:rPr>
+          <w:i/>
+          <w:iCs/>
+          <w:sz w:val="24"/>
+        </w:rPr>
+        <w:t>Undersampling</w:t>
+      </w:r>
+      <w:r>
+        <w:rPr>
+          <w:sz w:val="24"/>
+        </w:rPr>
+        <w:t xml:space="preserve"> is a technique to </w:t>
+      </w:r>
+      <w:r>
+        <w:rPr>
+          <w:sz w:val="24"/>
+        </w:rPr>
+        <w:t>remove row</w:t>
+      </w:r>
+      <w:r>
+        <w:rPr>
+          <w:sz w:val="24"/>
+        </w:rPr>
+        <w:t>s</w:t>
+      </w:r>
+      <w:r>
+        <w:rPr>
+          <w:sz w:val="24"/>
+        </w:rPr>
+        <w:t xml:space="preserve"> from the majority (non-fraud) class in order to address potential bias in the</w:t>
+      </w:r>
+      <w:r>
+        <w:rPr>
+          <w:sz w:val="24"/>
+        </w:rPr>
+        <w:t xml:space="preserve"> ML learning process. </w:t>
+      </w:r>
+      <w:r>
+        <w:rPr>
+          <w:sz w:val="24"/>
+        </w:rPr>
+        <w:t>The earliest research in this review</w:t>
+      </w:r>
+      <w:r>
+        <w:rPr>
+          <w:sz w:val="24"/>
+        </w:rPr>
+        <w:t>,</w:t>
+      </w:r>
+      <w:r>
+        <w:rPr>
+          <w:sz w:val="24"/>
+        </w:rPr>
+        <w:t xml:space="preserve"> from </w:t>
+      </w:r>
+      <w:r>
+        <w:rPr>
+          <w:sz w:val="24"/>
+        </w:rPr>
+        <w:t>Bhattacharyya, Jha, Tharakunnel,</w:t>
+      </w:r>
+      <w:r>
+        <w:rPr>
+          <w:sz w:val="24"/>
+        </w:rPr>
+        <w:t xml:space="preserve"> and</w:t>
+      </w:r>
+      <w:r>
+        <w:rPr>
+          <w:sz w:val="24"/>
+        </w:rPr>
+        <w:t xml:space="preserve"> Westland</w:t>
+      </w:r>
+      <w:r>
+        <w:rPr>
+          <w:sz w:val="24"/>
+        </w:rPr>
+        <w:t xml:space="preserve"> in</w:t>
+      </w:r>
+      <w:r>
+        <w:rPr>
+          <w:sz w:val="24"/>
+        </w:rPr>
+        <w:t xml:space="preserve"> 2011</w:t>
+      </w:r>
+      <w:r>
+        <w:rPr>
+          <w:b/>
+          <w:bCs/>
+          <w:sz w:val="24"/>
+          <w:vertAlign w:val="superscript"/>
+        </w:rPr>
+        <w:t>[5]</w:t>
+      </w:r>
+      <w:r>
+        <w:rPr>
+          <w:sz w:val="24"/>
+        </w:rPr>
+        <w:t>,</w:t>
+      </w:r>
+      <w:r>
+        <w:rPr>
+          <w:sz w:val="24"/>
+        </w:rPr>
+        <w:t xml:space="preserve"> determine</w:t>
+      </w:r>
+      <w:r>
+        <w:rPr>
+          <w:sz w:val="24"/>
+        </w:rPr>
+        <w:t>d</w:t>
+      </w:r>
+      <w:r>
+        <w:rPr>
+          <w:sz w:val="24"/>
+        </w:rPr>
+        <w:t xml:space="preserve"> by experiment that random </w:t>
+      </w:r>
+      <w:r>
+        <w:rPr>
+          <w:sz w:val="24"/>
+        </w:rPr>
+        <w:t>undersampling</w:t>
+      </w:r>
+      <w:r>
+        <w:rPr>
+          <w:sz w:val="24"/>
+        </w:rPr>
+        <w:t xml:space="preserve"> contribute</w:t>
+      </w:r>
+      <w:r>
+        <w:rPr>
+          <w:sz w:val="24"/>
+        </w:rPr>
+        <w:t>d</w:t>
+      </w:r>
+      <w:r>
+        <w:rPr>
+          <w:sz w:val="24"/>
+        </w:rPr>
+        <w:t xml:space="preserve"> to </w:t>
+      </w:r>
+      <w:r>
+        <w:rPr>
+          <w:sz w:val="24"/>
+        </w:rPr>
+        <w:t>their</w:t>
+      </w:r>
+      <w:r>
+        <w:rPr>
+          <w:sz w:val="24"/>
+        </w:rPr>
+        <w:t xml:space="preserve"> best </w:t>
+      </w:r>
+      <w:r>
+        <w:rPr>
+          <w:sz w:val="24"/>
+        </w:rPr>
+        <w:t xml:space="preserve">detection </w:t>
+      </w:r>
+      <w:r>
+        <w:rPr>
+          <w:sz w:val="24"/>
+        </w:rPr>
+        <w:t>results</w:t>
+      </w:r>
+      <w:r>
+        <w:rPr>
+          <w:sz w:val="24"/>
+        </w:rPr>
+        <w:t>.</w:t>
       </w:r>
       <w:r>
         <w:rPr>
@@ -3172,13 +3404,135 @@
         <w:rPr>
           <w:sz w:val="24"/>
         </w:rPr>
-        <w:t>earlier research promoted various resampling techniques with tailored algorithms.</w:t>
-      </w:r>
-      <w:r>
-        <w:rPr>
-          <w:sz w:val="24"/>
-        </w:rPr>
-        <w:t xml:space="preserve"> Introduces possible problems with data distortion.</w:t>
+        <w:t>However,</w:t>
+      </w:r>
+      <w:r>
+        <w:rPr>
+          <w:sz w:val="24"/>
+        </w:rPr>
+        <w:t xml:space="preserve"> </w:t>
+      </w:r>
+      <w:r>
+        <w:rPr>
+          <w:sz w:val="24"/>
+        </w:rPr>
+        <w:t>Lima</w:t>
+      </w:r>
+      <w:r>
+        <w:rPr>
+          <w:sz w:val="24"/>
+        </w:rPr>
+        <w:t xml:space="preserve"> and</w:t>
+      </w:r>
+      <w:r>
+        <w:rPr>
+          <w:sz w:val="24"/>
+        </w:rPr>
+        <w:t xml:space="preserve"> Pereira</w:t>
+      </w:r>
+      <w:r>
+        <w:rPr>
+          <w:sz w:val="24"/>
+        </w:rPr>
+        <w:t xml:space="preserve"> </w:t>
+      </w:r>
+      <w:r>
+        <w:rPr>
+          <w:sz w:val="24"/>
+        </w:rPr>
+        <w:t>(2017)</w:t>
+      </w:r>
+      <w:r>
+        <w:rPr>
+          <w:sz w:val="24"/>
+        </w:rPr>
+        <w:t xml:space="preserve"> call out that such a</w:t>
+      </w:r>
+      <w:r>
+        <w:rPr>
+          <w:sz w:val="24"/>
+        </w:rPr>
+        <w:t xml:space="preserve"> methodology </w:t>
+      </w:r>
+      <w:r>
+        <w:rPr>
+          <w:sz w:val="24"/>
+        </w:rPr>
+        <w:t xml:space="preserve">may result in important information being lost. </w:t>
+      </w:r>
+      <w:r>
+        <w:rPr>
+          <w:sz w:val="24"/>
+        </w:rPr>
+        <w:t>A</w:t>
+      </w:r>
+      <w:r>
+        <w:rPr>
+          <w:sz w:val="24"/>
+        </w:rPr>
+        <w:t xml:space="preserve"> more elaborate sequence of resampling techniques</w:t>
+      </w:r>
+      <w:r>
+        <w:rPr>
+          <w:sz w:val="24"/>
+        </w:rPr>
+        <w:t xml:space="preserve"> was proposed</w:t>
+      </w:r>
+      <w:r>
+        <w:rPr>
+          <w:sz w:val="24"/>
+        </w:rPr>
+        <w:t xml:space="preserve">, including </w:t>
+      </w:r>
+      <w:r>
+        <w:rPr>
+          <w:i/>
+          <w:iCs/>
+          <w:sz w:val="24"/>
+        </w:rPr>
+        <w:t>oversampling</w:t>
+      </w:r>
+      <w:r>
+        <w:rPr>
+          <w:sz w:val="24"/>
+        </w:rPr>
+        <w:t xml:space="preserve"> by artificially creating fraud</w:t>
+      </w:r>
+      <w:r>
+        <w:rPr>
+          <w:sz w:val="24"/>
+        </w:rPr>
+        <w:t>ulent transaction</w:t>
+      </w:r>
+      <w:r>
+        <w:rPr>
+          <w:sz w:val="24"/>
+        </w:rPr>
+        <w:t xml:space="preserve"> records with the SMOTE method, </w:t>
+      </w:r>
+      <w:r>
+        <w:rPr>
+          <w:sz w:val="24"/>
+        </w:rPr>
+        <w:t xml:space="preserve">that was shown to </w:t>
+      </w:r>
+      <w:r>
+        <w:rPr>
+          <w:sz w:val="24"/>
+        </w:rPr>
+        <w:t>dr</w:t>
+      </w:r>
+      <w:r>
+        <w:rPr>
+          <w:sz w:val="24"/>
+        </w:rPr>
+        <w:t>i</w:t>
+      </w:r>
+      <w:r>
+        <w:rPr>
+          <w:sz w:val="24"/>
+        </w:rPr>
+        <w:t>ve more effective feature reduction and model performance results.</w:t>
       </w:r>
     </w:p>
     <w:p>
@@ -3192,7 +3546,137 @@
         <w:rPr>
           <w:sz w:val="24"/>
         </w:rPr>
-        <w:t>Final paragraph: more modern approach is to avoid resampling with optimised algorithms – 2019 LF and 2020 OXGBoost.</w:t>
+        <w:t>Despite the positive outcomes in the Lima and Pereira research, later research in this review focuses on the problem that o</w:t>
+      </w:r>
+      <w:r>
+        <w:rPr>
+          <w:sz w:val="24"/>
+        </w:rPr>
+        <w:t>versampling techniques can introduce distor</w:t>
+      </w:r>
+      <w:r>
+        <w:rPr>
+          <w:sz w:val="24"/>
+        </w:rPr>
+        <w:t xml:space="preserve">tions in the data and </w:t>
+      </w:r>
+      <w:r>
+        <w:rPr>
+          <w:sz w:val="24"/>
+        </w:rPr>
+        <w:t xml:space="preserve">potential </w:t>
+      </w:r>
+      <w:r>
+        <w:rPr>
+          <w:sz w:val="24"/>
+        </w:rPr>
+        <w:t>overfitting.</w:t>
+      </w:r>
+      <w:r>
+        <w:rPr>
+          <w:rFonts w:cstheme="minorHAnsi"/>
+          <w:sz w:val="24"/>
+        </w:rPr>
+        <w:t xml:space="preserve"> </w:t>
+      </w:r>
+      <w:r>
+        <w:rPr>
+          <w:rFonts w:cstheme="minorHAnsi"/>
+          <w:sz w:val="24"/>
+        </w:rPr>
+        <w:t>Ceronmani Sharmil</w:t>
+      </w:r>
+      <w:r>
+        <w:rPr>
+          <w:rFonts w:cstheme="minorHAnsi"/>
+          <w:sz w:val="24"/>
+        </w:rPr>
+        <w:t>a</w:t>
+      </w:r>
+      <w:r>
+        <w:rPr>
+          <w:rFonts w:cstheme="minorHAnsi"/>
+          <w:sz w:val="24"/>
+        </w:rPr>
+        <w:t xml:space="preserve"> (2019) and </w:t>
+      </w:r>
+      <w:r>
+        <w:rPr>
+          <w:sz w:val="24"/>
+        </w:rPr>
+        <w:t>Priscilla</w:t>
+      </w:r>
+      <w:r>
+        <w:rPr>
+          <w:sz w:val="24"/>
+        </w:rPr>
+        <w:t xml:space="preserve"> and</w:t>
+      </w:r>
+      <w:r>
+        <w:rPr>
+          <w:sz w:val="24"/>
+        </w:rPr>
+        <w:t xml:space="preserve"> Prabha (2020</w:t>
+      </w:r>
+      <w:r>
+        <w:rPr>
+          <w:sz w:val="24"/>
+        </w:rPr>
+        <w:t xml:space="preserve">) both recommend approaches that avoid resampling </w:t>
+      </w:r>
+      <w:r>
+        <w:rPr>
+          <w:sz w:val="24"/>
+        </w:rPr>
+        <w:t xml:space="preserve">of credit card fraud data </w:t>
+      </w:r>
+      <w:r>
+        <w:rPr>
+          <w:sz w:val="24"/>
+        </w:rPr>
+        <w:t xml:space="preserve">and </w:t>
+      </w:r>
+      <w:r>
+        <w:rPr>
+          <w:sz w:val="24"/>
+        </w:rPr>
+        <w:t xml:space="preserve">instead </w:t>
+      </w:r>
+      <w:r>
+        <w:rPr>
+          <w:sz w:val="24"/>
+        </w:rPr>
+        <w:t xml:space="preserve">employ enhanced outlier detection and tree boosting </w:t>
+      </w:r>
+      <w:r>
+        <w:rPr>
+          <w:sz w:val="24"/>
+        </w:rPr>
+        <w:t xml:space="preserve">techniques </w:t>
+      </w:r>
+      <w:r>
+        <w:rPr>
+          <w:sz w:val="24"/>
+        </w:rPr>
+        <w:t>respectively.</w:t>
+      </w:r>
+      <w:r>
+        <w:rPr>
+          <w:sz w:val="24"/>
+        </w:rPr>
+        <w:t xml:space="preserve"> </w:t>
+      </w:r>
+      <w:r>
+        <w:rPr>
+          <w:sz w:val="24"/>
+        </w:rPr>
+        <w:t xml:space="preserve">Future credit card fraud research </w:t>
+      </w:r>
+      <w:r>
+        <w:rPr>
+          <w:sz w:val="24"/>
+        </w:rPr>
+        <w:t>that examines further techniques to avoid data resampling will be a key topic of interest.</w:t>
       </w:r>
     </w:p>
     <w:p>
@@ -3672,13 +4156,46 @@
         <w:rPr>
           <w:sz w:val="24"/>
         </w:rPr>
+        <w:t xml:space="preserve">[4] </w:t>
+      </w:r>
+      <w:r>
+        <w:rPr>
+          <w:sz w:val="24"/>
+        </w:rPr>
+        <w:t xml:space="preserve">Lima, R., &amp; Pereira, A. (2017). Feature Selection Approaches to Fraud Detection in e-Payment Systems. </w:t>
+      </w:r>
+      <w:r>
+        <w:rPr>
+          <w:i/>
+          <w:sz w:val="24"/>
+        </w:rPr>
+        <w:t>Lecture Notes In Business Information Processing</w:t>
+      </w:r>
+      <w:r>
+        <w:rPr>
+          <w:sz w:val="24"/>
+        </w:rPr>
+        <w:t>, 111-126. doi: 10.1007/978-3-319-53676-7_9</w:t>
+      </w:r>
+    </w:p>
+    <w:p>
+      <w:pPr>
+        <w:spacing w:after="336" w:line="360" w:lineRule="auto"/>
+        <w:rPr>
+          <w:sz w:val="24"/>
+        </w:rPr>
+      </w:pPr>
+      <w:r>
+        <w:rPr>
+          <w:sz w:val="24"/>
+        </w:rPr>
         <w:t>[</w:t>
       </w:r>
       <w:r>
         <w:rPr>
           <w:sz w:val="24"/>
         </w:rPr>
-        <w:t>4</w:t>
+        <w:t>5</w:t>
       </w:r>
       <w:r>
         <w:rPr>
@@ -3723,31 +4240,6 @@
       <w:pPr>
         <w:spacing w:after="336" w:line="360" w:lineRule="auto"/>
       </w:pPr>
-      <w:r>
-        <w:rPr>
-          <w:sz w:val="24"/>
-        </w:rPr>
-        <w:t xml:space="preserve">[4] </w:t>
-      </w:r>
-      <w:r>
-        <w:rPr>
-          <w:sz w:val="24"/>
-        </w:rPr>
-        <w:t xml:space="preserve">Lima, R., &amp; Pereira, A. (2017). Feature Selection Approaches to Fraud Detection in e-Payment Systems. </w:t>
-      </w:r>
-      <w:r>
-        <w:rPr>
-          <w:i/>
-          <w:sz w:val="24"/>
-        </w:rPr>
-        <w:t>Lecture Notes In Business Information Processing</w:t>
-      </w:r>
-      <w:r>
-        <w:rPr>
-          <w:sz w:val="24"/>
-        </w:rPr>
-        <w:t>, 111-126. doi: 10.1007/978-3-319-53676-7_9</w:t>
-      </w:r>
     </w:p>
     <w:p>
       <w:pPr>
@@ -9522,11 +10014,158 @@
 </file>
 
 <file path=customXml/item2.xml><?xml version="1.0" encoding="utf-8"?>
-<?mso-contentType ?>
-<SharedContentType xmlns="Microsoft.SharePoint.Taxonomy.ContentTypeSync" SourceId="1a4ba186-3518-432c-9561-7a0f3424a65e" ContentTypeId="0x010100A7E734F647EE7C4F86DAB9A69098C7820224" PreviousValue="false"/>
+<p:properties xmlns:p="http://schemas.microsoft.com/office/2006/metadata/properties" xmlns:xsi="http://www.w3.org/2001/XMLSchema-instance" xmlns:pc="http://schemas.microsoft.com/office/infopath/2007/PartnerControls">
+  <documentManagement>
+    <TaxKeywordTaxHTField xmlns="5c1b9bb2-1639-4569-abf8-361ff49d18c0">
+      <Terms xmlns="http://schemas.microsoft.com/office/infopath/2007/PartnerControls">
+        <TermInfo xmlns="http://schemas.microsoft.com/office/infopath/2007/PartnerControls">
+          <TermName>Programming for Big Data CA</TermName>
+          <TermId>11111111-1111-1111-1111-111111111111</TermId>
+        </TermInfo>
+      </Terms>
+    </TaxKeywordTaxHTField>
+    <TaxCatchAll xmlns="5c1b9bb2-1639-4569-abf8-361ff49d18c0">
+      <Value>168</Value>
+      <Value>6</Value>
+      <Value>4</Value>
+      <Value>3</Value>
+      <Value>167</Value>
+      <Value>1</Value>
+    </TaxCatchAll>
+    <k375496e9e1d4cf7b8304db24b3b1dc5 xmlns="5c1b9bb2-1639-4569-abf8-361ff49d18c0">
+      <Terms xmlns="http://schemas.microsoft.com/office/infopath/2007/PartnerControls"/>
+    </k375496e9e1d4cf7b8304db24b3b1dc5>
+    <Doc.No. xmlns="5c1b9bb2-1639-4569-abf8-361ff49d18c0" xsi:nil="true"/>
+    <k0b2f826cebc49b399f646925834cd57 xmlns="5c1b9bb2-1639-4569-abf8-361ff49d18c0">
+      <Terms xmlns="http://schemas.microsoft.com/office/infopath/2007/PartnerControls">
+        <TermInfo xmlns="http://schemas.microsoft.com/office/infopath/2007/PartnerControls">
+          <TermName xmlns="http://schemas.microsoft.com/office/infopath/2007/PartnerControls">No</TermName>
+          <TermId xmlns="http://schemas.microsoft.com/office/infopath/2007/PartnerControls">db5cd7d0-819b-410f-962f-6615d83ad4b0</TermId>
+        </TermInfo>
+      </Terms>
+    </k0b2f826cebc49b399f646925834cd57>
+    <m6282953a1324c7dbf10c941a684715f xmlns="5c1b9bb2-1639-4569-abf8-361ff49d18c0">
+      <Terms xmlns="http://schemas.microsoft.com/office/infopath/2007/PartnerControls"/>
+    </m6282953a1324c7dbf10c941a684715f>
+    <RoutingRuleDescription xmlns="http://schemas.microsoft.com/sharepoint/v3" xsi:nil="true"/>
+    <Location xmlns="http://schemas.microsoft.com/sharepoint/v3/fields" xsi:nil="true"/>
+    <cccaafc1256d40b09cc783bfe22f5c32 xmlns="5c1b9bb2-1639-4569-abf8-361ff49d18c0">
+      <Terms xmlns="http://schemas.microsoft.com/office/infopath/2007/PartnerControls">
+        <TermInfo xmlns="http://schemas.microsoft.com/office/infopath/2007/PartnerControls">
+          <TermName xmlns="http://schemas.microsoft.com/office/infopath/2007/PartnerControls">None</TermName>
+          <TermId xmlns="http://schemas.microsoft.com/office/infopath/2007/PartnerControls">b44969fd-4446-4d2a-b999-3ffbb251ce01</TermId>
+        </TermInfo>
+      </Terms>
+    </cccaafc1256d40b09cc783bfe22f5c32>
+    <Issue xmlns="5c1b9bb2-1639-4569-abf8-361ff49d18c0" xsi:nil="true"/>
+    <_dlc_DocId xmlns="a186bcf1-0ea9-4f9d-97ce-5956c7a58864">2A4JNW5QJPRT-689367291-1191</_dlc_DocId>
+    <_dlc_DocIdUrl xmlns="a186bcf1-0ea9-4f9d-97ce-5956c7a58864">
+      <Url>https://connect/teamshare/IMandT/TeamPrivate/AIInfra/_layouts/DocIdRedir.aspx?ID=2A4JNW5QJPRT-689367291-1191</Url>
+      <Description>2A4JNW5QJPRT-689367291-1191</Description>
+    </_dlc_DocIdUrl>
+    <Document_x0020_Type xmlns="14314bf2-d8ea-460d-9f54-3c374d3d0bc0">Report</Document_x0020_Type>
+    <Project_x0020_Name xmlns="14314bf2-d8ea-460d-9f54-3c374d3d0bc0" xsi:nil="true"/>
+  </documentManagement>
+</p:properties>
 </file>
 
 <file path=customXml/item3.xml><?xml version="1.0" encoding="utf-8"?>
+<?mso-contentType ?>
+<customXsn xmlns="http://schemas.microsoft.com/office/2006/metadata/customXsn">
+  <xsnLocation/>
+  <cached>True</cached>
+  <openByDefault>True</openByDefault>
+  <xsnScope/>
+</customXsn>
+</file>
+
+<file path=customXml/item4.xml><?xml version="1.0" encoding="utf-8"?>
+<?mso-contentType ?>
+<spe:Receivers xmlns:spe="http://schemas.microsoft.com/sharepoint/events">
+  <Receiver>
+    <Name>Document ID Generator</Name>
+    <Synchronization>Synchronous</Synchronization>
+    <Type>10001</Type>
+    <SequenceNumber>1000</SequenceNumber>
+    <Assembly>Microsoft.Office.DocumentManagement, Version=14.0.0.0, Culture=neutral, PublicKeyToken=71e9bce111e9429c</Assembly>
+    <Class>Microsoft.Office.DocumentManagement.Internal.DocIdHandler</Class>
+    <Data/>
+    <Filter/>
+  </Receiver>
+  <Receiver>
+    <Name>Document ID Generator</Name>
+    <Synchronization>Synchronous</Synchronization>
+    <Type>10002</Type>
+    <SequenceNumber>1001</SequenceNumber>
+    <Assembly>Microsoft.Office.DocumentManagement, Version=14.0.0.0, Culture=neutral, PublicKeyToken=71e9bce111e9429c</Assembly>
+    <Class>Microsoft.Office.DocumentManagement.Internal.DocIdHandler</Class>
+    <Data/>
+    <Filter/>
+  </Receiver>
+  <Receiver>
+    <Name>Document ID Generator</Name>
+    <Synchronization>Synchronous</Synchronization>
+    <Type>10004</Type>
+    <SequenceNumber>1002</SequenceNumber>
+    <Assembly>Microsoft.Office.DocumentManagement, Version=14.0.0.0, Culture=neutral, PublicKeyToken=71e9bce111e9429c</Assembly>
+    <Class>Microsoft.Office.DocumentManagement.Internal.DocIdHandler</Class>
+    <Data/>
+    <Filter/>
+  </Receiver>
+  <Receiver>
+    <Name>Document ID Generator</Name>
+    <Synchronization>Synchronous</Synchronization>
+    <Type>10006</Type>
+    <SequenceNumber>1003</SequenceNumber>
+    <Assembly>Microsoft.Office.DocumentManagement, Version=14.0.0.0, Culture=neutral, PublicKeyToken=71e9bce111e9429c</Assembly>
+    <Class>Microsoft.Office.DocumentManagement.Internal.DocIdHandler</Class>
+    <Data/>
+    <Filter/>
+  </Receiver>
+  <Receiver>
+    <Name>Document ID Generator</Name>
+    <Synchronization>Synchronous</Synchronization>
+    <Type>10001</Type>
+    <SequenceNumber>1000</SequenceNumber>
+    <Assembly>Microsoft.Office.DocumentManagement, Version=14.0.0.0, Culture=neutral, PublicKeyToken=71e9bce111e9429c</Assembly>
+    <Class>Microsoft.Office.DocumentManagement.Internal.DocIdHandler</Class>
+    <Data/>
+    <Filter/>
+  </Receiver>
+  <Receiver>
+    <Name>Document ID Generator</Name>
+    <Synchronization>Synchronous</Synchronization>
+    <Type>10002</Type>
+    <SequenceNumber>1001</SequenceNumber>
+    <Assembly>Microsoft.Office.DocumentManagement, Version=14.0.0.0, Culture=neutral, PublicKeyToken=71e9bce111e9429c</Assembly>
+    <Class>Microsoft.Office.DocumentManagement.Internal.DocIdHandler</Class>
+    <Data/>
+    <Filter/>
+  </Receiver>
+  <Receiver>
+    <Name>Document ID Generator</Name>
+    <Synchronization>Synchronous</Synchronization>
+    <Type>10004</Type>
+    <SequenceNumber>1002</SequenceNumber>
+    <Assembly>Microsoft.Office.DocumentManagement, Version=14.0.0.0, Culture=neutral, PublicKeyToken=71e9bce111e9429c</Assembly>
+    <Class>Microsoft.Office.DocumentManagement.Internal.DocIdHandler</Class>
+    <Data/>
+    <Filter/>
+  </Receiver>
+  <Receiver>
+    <Name>Document ID Generator</Name>
+    <Synchronization>Synchronous</Synchronization>
+    <Type>10006</Type>
+    <SequenceNumber>1003</SequenceNumber>
+    <Assembly>Microsoft.Office.DocumentManagement, Version=14.0.0.0, Culture=neutral, PublicKeyToken=71e9bce111e9429c</Assembly>
+    <Class>Microsoft.Office.DocumentManagement.Internal.DocIdHandler</Class>
+    <Data/>
+    <Filter/>
+  </Receiver>
+</spe:Receivers>
+</file>
+
+<file path=customXml/item5.xml><?xml version="1.0" encoding="utf-8"?>
 <ct:contentTypeSchema xmlns:ct="http://schemas.microsoft.com/office/2006/metadata/contentType" xmlns:ma="http://schemas.microsoft.com/office/2006/metadata/properties/metaAttributes" ct:_="" ma:_="" ma:contentTypeName="Word" ma:contentTypeID="0x010100A7E734F647EE7C4F86DAB9A69098C782022400BF6E643B4A341345BD6363F8CE34B5D8" ma:contentTypeVersion="9" ma:contentTypeDescription="" ma:contentTypeScope="" ma:versionID="8c01b84df54c4dedb4075576339ac11a">
   <xsd:schema xmlns:xsd="http://www.w3.org/2001/XMLSchema" xmlns:xs="http://www.w3.org/2001/XMLSchema" xmlns:p="http://schemas.microsoft.com/office/2006/metadata/properties" xmlns:ns1="http://schemas.microsoft.com/sharepoint/v3" xmlns:ns2="http://schemas.microsoft.com/sharepoint/v3/fields" xmlns:ns3="5c1b9bb2-1639-4569-abf8-361ff49d18c0" xmlns:ns4="a186bcf1-0ea9-4f9d-97ce-5956c7a58864" xmlns:ns5="14314bf2-d8ea-460d-9f54-3c374d3d0bc0" targetNamespace="http://schemas.microsoft.com/office/2006/metadata/properties" ma:root="true" ma:fieldsID="836ab43a5a708514794883ee9e678ed3" ns1:_="" ns2:_="" ns3:_="" ns4:_="" ns5:_="">
     <xsd:import namespace="http://schemas.microsoft.com/sharepoint/v3"/>
@@ -9805,160 +10444,13 @@
 </ct:contentTypeSchema>
 </file>
 
-<file path=customXml/item4.xml><?xml version="1.0" encoding="utf-8"?>
-<?mso-contentType ?>
-<spe:Receivers xmlns:spe="http://schemas.microsoft.com/sharepoint/events">
-  <Receiver>
-    <Name>Document ID Generator</Name>
-    <Synchronization>Synchronous</Synchronization>
-    <Type>10001</Type>
-    <SequenceNumber>1000</SequenceNumber>
-    <Assembly>Microsoft.Office.DocumentManagement, Version=14.0.0.0, Culture=neutral, PublicKeyToken=71e9bce111e9429c</Assembly>
-    <Class>Microsoft.Office.DocumentManagement.Internal.DocIdHandler</Class>
-    <Data/>
-    <Filter/>
-  </Receiver>
-  <Receiver>
-    <Name>Document ID Generator</Name>
-    <Synchronization>Synchronous</Synchronization>
-    <Type>10002</Type>
-    <SequenceNumber>1001</SequenceNumber>
-    <Assembly>Microsoft.Office.DocumentManagement, Version=14.0.0.0, Culture=neutral, PublicKeyToken=71e9bce111e9429c</Assembly>
-    <Class>Microsoft.Office.DocumentManagement.Internal.DocIdHandler</Class>
-    <Data/>
-    <Filter/>
-  </Receiver>
-  <Receiver>
-    <Name>Document ID Generator</Name>
-    <Synchronization>Synchronous</Synchronization>
-    <Type>10004</Type>
-    <SequenceNumber>1002</SequenceNumber>
-    <Assembly>Microsoft.Office.DocumentManagement, Version=14.0.0.0, Culture=neutral, PublicKeyToken=71e9bce111e9429c</Assembly>
-    <Class>Microsoft.Office.DocumentManagement.Internal.DocIdHandler</Class>
-    <Data/>
-    <Filter/>
-  </Receiver>
-  <Receiver>
-    <Name>Document ID Generator</Name>
-    <Synchronization>Synchronous</Synchronization>
-    <Type>10006</Type>
-    <SequenceNumber>1003</SequenceNumber>
-    <Assembly>Microsoft.Office.DocumentManagement, Version=14.0.0.0, Culture=neutral, PublicKeyToken=71e9bce111e9429c</Assembly>
-    <Class>Microsoft.Office.DocumentManagement.Internal.DocIdHandler</Class>
-    <Data/>
-    <Filter/>
-  </Receiver>
-  <Receiver>
-    <Name>Document ID Generator</Name>
-    <Synchronization>Synchronous</Synchronization>
-    <Type>10001</Type>
-    <SequenceNumber>1000</SequenceNumber>
-    <Assembly>Microsoft.Office.DocumentManagement, Version=14.0.0.0, Culture=neutral, PublicKeyToken=71e9bce111e9429c</Assembly>
-    <Class>Microsoft.Office.DocumentManagement.Internal.DocIdHandler</Class>
-    <Data/>
-    <Filter/>
-  </Receiver>
-  <Receiver>
-    <Name>Document ID Generator</Name>
-    <Synchronization>Synchronous</Synchronization>
-    <Type>10002</Type>
-    <SequenceNumber>1001</SequenceNumber>
-    <Assembly>Microsoft.Office.DocumentManagement, Version=14.0.0.0, Culture=neutral, PublicKeyToken=71e9bce111e9429c</Assembly>
-    <Class>Microsoft.Office.DocumentManagement.Internal.DocIdHandler</Class>
-    <Data/>
-    <Filter/>
-  </Receiver>
-  <Receiver>
-    <Name>Document ID Generator</Name>
-    <Synchronization>Synchronous</Synchronization>
-    <Type>10004</Type>
-    <SequenceNumber>1002</SequenceNumber>
-    <Assembly>Microsoft.Office.DocumentManagement, Version=14.0.0.0, Culture=neutral, PublicKeyToken=71e9bce111e9429c</Assembly>
-    <Class>Microsoft.Office.DocumentManagement.Internal.DocIdHandler</Class>
-    <Data/>
-    <Filter/>
-  </Receiver>
-  <Receiver>
-    <Name>Document ID Generator</Name>
-    <Synchronization>Synchronous</Synchronization>
-    <Type>10006</Type>
-    <SequenceNumber>1003</SequenceNumber>
-    <Assembly>Microsoft.Office.DocumentManagement, Version=14.0.0.0, Culture=neutral, PublicKeyToken=71e9bce111e9429c</Assembly>
-    <Class>Microsoft.Office.DocumentManagement.Internal.DocIdHandler</Class>
-    <Data/>
-    <Filter/>
-  </Receiver>
-</spe:Receivers>
-</file>
-
-<file path=customXml/item5.xml><?xml version="1.0" encoding="utf-8"?>
-<?mso-contentType ?>
-<customXsn xmlns="http://schemas.microsoft.com/office/2006/metadata/customXsn">
-  <xsnLocation/>
-  <cached>True</cached>
-  <openByDefault>True</openByDefault>
-  <xsnScope/>
-</customXsn>
-</file>
-
 <file path=customXml/item6.xml><?xml version="1.0" encoding="utf-8"?>
-<p:properties xmlns:p="http://schemas.microsoft.com/office/2006/metadata/properties" xmlns:xsi="http://www.w3.org/2001/XMLSchema-instance" xmlns:pc="http://schemas.microsoft.com/office/infopath/2007/PartnerControls">
-  <documentManagement>
-    <TaxKeywordTaxHTField xmlns="5c1b9bb2-1639-4569-abf8-361ff49d18c0">
-      <Terms xmlns="http://schemas.microsoft.com/office/infopath/2007/PartnerControls">
-        <TermInfo xmlns="http://schemas.microsoft.com/office/infopath/2007/PartnerControls">
-          <TermName>Programming for Big Data CA</TermName>
-          <TermId>11111111-1111-1111-1111-111111111111</TermId>
-        </TermInfo>
-      </Terms>
-    </TaxKeywordTaxHTField>
-    <TaxCatchAll xmlns="5c1b9bb2-1639-4569-abf8-361ff49d18c0">
-      <Value>168</Value>
-      <Value>6</Value>
-      <Value>4</Value>
-      <Value>3</Value>
-      <Value>167</Value>
-      <Value>1</Value>
-    </TaxCatchAll>
-    <k375496e9e1d4cf7b8304db24b3b1dc5 xmlns="5c1b9bb2-1639-4569-abf8-361ff49d18c0">
-      <Terms xmlns="http://schemas.microsoft.com/office/infopath/2007/PartnerControls"/>
-    </k375496e9e1d4cf7b8304db24b3b1dc5>
-    <Doc.No. xmlns="5c1b9bb2-1639-4569-abf8-361ff49d18c0" xsi:nil="true"/>
-    <k0b2f826cebc49b399f646925834cd57 xmlns="5c1b9bb2-1639-4569-abf8-361ff49d18c0">
-      <Terms xmlns="http://schemas.microsoft.com/office/infopath/2007/PartnerControls">
-        <TermInfo xmlns="http://schemas.microsoft.com/office/infopath/2007/PartnerControls">
-          <TermName xmlns="http://schemas.microsoft.com/office/infopath/2007/PartnerControls">No</TermName>
-          <TermId xmlns="http://schemas.microsoft.com/office/infopath/2007/PartnerControls">db5cd7d0-819b-410f-962f-6615d83ad4b0</TermId>
-        </TermInfo>
-      </Terms>
-    </k0b2f826cebc49b399f646925834cd57>
-    <m6282953a1324c7dbf10c941a684715f xmlns="5c1b9bb2-1639-4569-abf8-361ff49d18c0">
-      <Terms xmlns="http://schemas.microsoft.com/office/infopath/2007/PartnerControls"/>
-    </m6282953a1324c7dbf10c941a684715f>
-    <RoutingRuleDescription xmlns="http://schemas.microsoft.com/sharepoint/v3" xsi:nil="true"/>
-    <Location xmlns="http://schemas.microsoft.com/sharepoint/v3/fields" xsi:nil="true"/>
-    <cccaafc1256d40b09cc783bfe22f5c32 xmlns="5c1b9bb2-1639-4569-abf8-361ff49d18c0">
-      <Terms xmlns="http://schemas.microsoft.com/office/infopath/2007/PartnerControls">
-        <TermInfo xmlns="http://schemas.microsoft.com/office/infopath/2007/PartnerControls">
-          <TermName xmlns="http://schemas.microsoft.com/office/infopath/2007/PartnerControls">None</TermName>
-          <TermId xmlns="http://schemas.microsoft.com/office/infopath/2007/PartnerControls">b44969fd-4446-4d2a-b999-3ffbb251ce01</TermId>
-        </TermInfo>
-      </Terms>
-    </cccaafc1256d40b09cc783bfe22f5c32>
-    <Issue xmlns="5c1b9bb2-1639-4569-abf8-361ff49d18c0" xsi:nil="true"/>
-    <_dlc_DocId xmlns="a186bcf1-0ea9-4f9d-97ce-5956c7a58864">2A4JNW5QJPRT-689367291-1191</_dlc_DocId>
-    <_dlc_DocIdUrl xmlns="a186bcf1-0ea9-4f9d-97ce-5956c7a58864">
-      <Url>https://connect/teamshare/IMandT/TeamPrivate/AIInfra/_layouts/DocIdRedir.aspx?ID=2A4JNW5QJPRT-689367291-1191</Url>
-      <Description>2A4JNW5QJPRT-689367291-1191</Description>
-    </_dlc_DocIdUrl>
-    <Document_x0020_Type xmlns="14314bf2-d8ea-460d-9f54-3c374d3d0bc0">Report</Document_x0020_Type>
-    <Project_x0020_Name xmlns="14314bf2-d8ea-460d-9f54-3c374d3d0bc0" xsi:nil="true"/>
-  </documentManagement>
-</p:properties>
+<b:Sources xmlns:b="http://schemas.openxmlformats.org/officeDocument/2006/bibliography" xmlns="http://schemas.openxmlformats.org/officeDocument/2006/bibliography" SelectedStyle="\APA.XSL" StyleName="APA"/>
 </file>
 
 <file path=customXml/item7.xml><?xml version="1.0" encoding="utf-8"?>
-<b:Sources xmlns:b="http://schemas.openxmlformats.org/officeDocument/2006/bibliography" xmlns="http://schemas.openxmlformats.org/officeDocument/2006/bibliography" SelectedStyle="\APA.XSL" StyleName="APA"/>
+<?mso-contentType ?>
+<SharedContentType xmlns="Microsoft.SharePoint.Taxonomy.ContentTypeSync" SourceId="1a4ba186-3518-432c-9561-7a0f3424a65e" ContentTypeId="0x010100A7E734F647EE7C4F86DAB9A69098C7820224" PreviousValue="false"/>
 </file>
 
 <file path=customXml/itemProps1.xml><?xml version="1.0" encoding="utf-8"?>
@@ -9970,14 +10462,36 @@
 </file>
 
 <file path=customXml/itemProps2.xml><?xml version="1.0" encoding="utf-8"?>
-<ds:datastoreItem xmlns:ds="http://schemas.openxmlformats.org/officeDocument/2006/customXml" ds:itemID="{82EF24C0-F9A1-46DE-9B74-635EECB0D344}">
+<ds:datastoreItem xmlns:ds="http://schemas.openxmlformats.org/officeDocument/2006/customXml" ds:itemID="{D8A62D0C-17AF-45D8-97D2-A7773FB42A74}">
   <ds:schemaRefs>
-    <ds:schemaRef ds:uri="Microsoft.SharePoint.Taxonomy.ContentTypeSync"/>
+    <ds:schemaRef ds:uri="http://schemas.microsoft.com/office/2006/metadata/properties"/>
+    <ds:schemaRef ds:uri="http://schemas.microsoft.com/office/infopath/2007/PartnerControls"/>
+    <ds:schemaRef ds:uri="5c1b9bb2-1639-4569-abf8-361ff49d18c0"/>
+    <ds:schemaRef ds:uri="http://schemas.microsoft.com/sharepoint/v3"/>
+    <ds:schemaRef ds:uri="http://schemas.microsoft.com/sharepoint/v3/fields"/>
+    <ds:schemaRef ds:uri="a186bcf1-0ea9-4f9d-97ce-5956c7a58864"/>
+    <ds:schemaRef ds:uri="14314bf2-d8ea-460d-9f54-3c374d3d0bc0"/>
   </ds:schemaRefs>
 </ds:datastoreItem>
 </file>
 
 <file path=customXml/itemProps3.xml><?xml version="1.0" encoding="utf-8"?>
+<ds:datastoreItem xmlns:ds="http://schemas.openxmlformats.org/officeDocument/2006/customXml" ds:itemID="{46E24F54-4F01-4CC5-BE7A-F5B43C4DFA15}">
+  <ds:schemaRefs>
+    <ds:schemaRef ds:uri="http://schemas.microsoft.com/office/2006/metadata/customXsn"/>
+  </ds:schemaRefs>
+</ds:datastoreItem>
+</file>
+
+<file path=customXml/itemProps4.xml><?xml version="1.0" encoding="utf-8"?>
+<ds:datastoreItem xmlns:ds="http://schemas.openxmlformats.org/officeDocument/2006/customXml" ds:itemID="{14D6955C-01AB-4AFA-BA2A-00574732DBE7}">
+  <ds:schemaRefs>
+    <ds:schemaRef ds:uri="http://schemas.microsoft.com/sharepoint/events"/>
+  </ds:schemaRefs>
+</ds:datastoreItem>
+</file>
+
+<file path=customXml/itemProps5.xml><?xml version="1.0" encoding="utf-8"?>
 <ds:datastoreItem xmlns:ds="http://schemas.openxmlformats.org/officeDocument/2006/customXml" ds:itemID="{8E87A96F-618F-45DE-900C-C26A50036DF2}">
   <ds:schemaRefs>
     <ds:schemaRef ds:uri="http://schemas.microsoft.com/office/2006/metadata/contentType"/>
@@ -9999,40 +10513,18 @@
 </ds:datastoreItem>
 </file>
 
-<file path=customXml/itemProps4.xml><?xml version="1.0" encoding="utf-8"?>
-<ds:datastoreItem xmlns:ds="http://schemas.openxmlformats.org/officeDocument/2006/customXml" ds:itemID="{14D6955C-01AB-4AFA-BA2A-00574732DBE7}">
+<file path=customXml/itemProps6.xml><?xml version="1.0" encoding="utf-8"?>
+<ds:datastoreItem xmlns:ds="http://schemas.openxmlformats.org/officeDocument/2006/customXml" ds:itemID="{471B137B-F436-4BBA-97A5-0A569582F10D}">
   <ds:schemaRefs>
-    <ds:schemaRef ds:uri="http://schemas.microsoft.com/sharepoint/events"/>
-  </ds:schemaRefs>
-</ds:datastoreItem>
-</file>
-
-<file path=customXml/itemProps5.xml><?xml version="1.0" encoding="utf-8"?>
-<ds:datastoreItem xmlns:ds="http://schemas.openxmlformats.org/officeDocument/2006/customXml" ds:itemID="{46E24F54-4F01-4CC5-BE7A-F5B43C4DFA15}">
-  <ds:schemaRefs>
-    <ds:schemaRef ds:uri="http://schemas.microsoft.com/office/2006/metadata/customXsn"/>
-  </ds:schemaRefs>
-</ds:datastoreItem>
-</file>
-
-<file path=customXml/itemProps6.xml><?xml version="1.0" encoding="utf-8"?>
-<ds:datastoreItem xmlns:ds="http://schemas.openxmlformats.org/officeDocument/2006/customXml" ds:itemID="{D8A62D0C-17AF-45D8-97D2-A7773FB42A74}">
-  <ds:schemaRefs>
-    <ds:schemaRef ds:uri="http://schemas.microsoft.com/office/2006/metadata/properties"/>
-    <ds:schemaRef ds:uri="http://schemas.microsoft.com/office/infopath/2007/PartnerControls"/>
-    <ds:schemaRef ds:uri="5c1b9bb2-1639-4569-abf8-361ff49d18c0"/>
-    <ds:schemaRef ds:uri="http://schemas.microsoft.com/sharepoint/v3"/>
-    <ds:schemaRef ds:uri="http://schemas.microsoft.com/sharepoint/v3/fields"/>
-    <ds:schemaRef ds:uri="a186bcf1-0ea9-4f9d-97ce-5956c7a58864"/>
-    <ds:schemaRef ds:uri="14314bf2-d8ea-460d-9f54-3c374d3d0bc0"/>
+    <ds:schemaRef ds:uri="http://schemas.openxmlformats.org/officeDocument/2006/bibliography"/>
   </ds:schemaRefs>
 </ds:datastoreItem>
 </file>
 
 <file path=customXml/itemProps7.xml><?xml version="1.0" encoding="utf-8"?>
-<ds:datastoreItem xmlns:ds="http://schemas.openxmlformats.org/officeDocument/2006/customXml" ds:itemID="{471B137B-F436-4BBA-97A5-0A569582F10D}">
+<ds:datastoreItem xmlns:ds="http://schemas.openxmlformats.org/officeDocument/2006/customXml" ds:itemID="{82EF24C0-F9A1-46DE-9B74-635EECB0D344}">
   <ds:schemaRefs>
-    <ds:schemaRef ds:uri="http://schemas.openxmlformats.org/officeDocument/2006/bibliography"/>
+    <ds:schemaRef ds:uri="Microsoft.SharePoint.Taxonomy.ContentTypeSync"/>
   </ds:schemaRefs>
 </ds:datastoreItem>
 </file>
</xml_diff>